<commit_message>
made some significant color and ui changes and got rid of unused and overwhelming components/codes
</commit_message>
<xml_diff>
--- a/src/Assets/AnmolBhattarai_Resume.docx
+++ b/src/Assets/AnmolBhattarai_Resume.docx
@@ -8611,14 +8611,18 @@
         </w:pBdr>
         <w:rPr>
           <w:rFonts w:ascii="Times" w:eastAsia="Times" w:hAnsi="Times" w:cs="Times"/>
-          <w:color w:val="000000"/>
-          <w:sz w:val="20"/>
-          <w:szCs w:val="20"/>
-        </w:rPr>
-      </w:pPr>
-      <w:r>
-        <w:rPr>
-          <w:rFonts w:ascii="Times" w:eastAsia="Times" w:hAnsi="Times" w:cs="Times"/>
+          <w:b/>
+          <w:bCs/>
+          <w:color w:val="000000"/>
+          <w:sz w:val="20"/>
+          <w:szCs w:val="20"/>
+        </w:rPr>
+      </w:pPr>
+      <w:r>
+        <w:rPr>
+          <w:rFonts w:ascii="Times" w:eastAsia="Times" w:hAnsi="Times" w:cs="Times"/>
+          <w:b/>
+          <w:bCs/>
           <w:color w:val="000000"/>
           <w:sz w:val="20"/>
           <w:szCs w:val="20"/>
@@ -11844,28 +11848,28 @@
 </file>
 
 <file path=customXml/item1.xml><?xml version="1.0" encoding="utf-8"?>
+<b:Sources xmlns:b="http://schemas.openxmlformats.org/officeDocument/2006/bibliography" xmlns="http://schemas.openxmlformats.org/officeDocument/2006/bibliography" SelectedStyle="/APASixthEditionOfficeOnline.xsl" StyleName="APA" Version="6"/>
+</file>
+
+<file path=customXml/item2.xml><?xml version="1.0" encoding="utf-8"?>
 <go:gDocsCustomXmlDataStorage xmlns:go="http://customooxmlschemas.google.com/" xmlns:r="http://schemas.openxmlformats.org/officeDocument/2006/relationships">
   <go:docsCustomData xmlns:go="http://customooxmlschemas.google.com/" roundtripDataSignature="AMtx7mjjiynVNvA3x9Yon87+pPhzm9h13g==">AMUW2mWpuOtC391EV4ZfUPUA+krrReWYmN0UKbrmOz81PAUaJAzSWye0md0rQGqAsHR1+cNbQXp4vBpOtLKgQfMNuDxHgNSGOSJzLBARADwp32+1wwFSCOx8VgmPBH6LmM3YLXfQBJv3</go:docsCustomData>
 </go:gDocsCustomXmlDataStorage>
 </file>
 
-<file path=customXml/item2.xml><?xml version="1.0" encoding="utf-8"?>
-<b:Sources xmlns:b="http://schemas.openxmlformats.org/officeDocument/2006/bibliography" xmlns="http://schemas.openxmlformats.org/officeDocument/2006/bibliography" SelectedStyle="/APASixthEditionOfficeOnline.xsl" StyleName="APA" Version="6"/>
+<file path=customXml/itemProps1.xml><?xml version="1.0" encoding="utf-8"?>
+<ds:datastoreItem xmlns:ds="http://schemas.openxmlformats.org/officeDocument/2006/customXml" ds:itemID="{7E3A251B-6D93-9740-93A4-A623566AE262}">
+  <ds:schemaRefs>
+    <ds:schemaRef ds:uri="http://schemas.openxmlformats.org/officeDocument/2006/bibliography"/>
+  </ds:schemaRefs>
+</ds:datastoreItem>
 </file>
 
-<file path=customXml/itemProps1.xml><?xml version="1.0" encoding="utf-8"?>
+<file path=customXml/itemProps2.xml><?xml version="1.0" encoding="utf-8"?>
 <ds:datastoreItem xmlns:ds="http://schemas.openxmlformats.org/officeDocument/2006/customXml" ds:itemID="{11111111-1234-1234-1234-123412341234}">
   <ds:schemaRefs>
     <ds:schemaRef ds:uri="http://customooxmlschemas.google.com/"/>
     <ds:schemaRef ds:uri="http://schemas.openxmlformats.org/officeDocument/2006/relationships"/>
   </ds:schemaRefs>
 </ds:datastoreItem>
-</file>
-
-<file path=customXml/itemProps2.xml><?xml version="1.0" encoding="utf-8"?>
-<ds:datastoreItem xmlns:ds="http://schemas.openxmlformats.org/officeDocument/2006/customXml" ds:itemID="{7E3A251B-6D93-9740-93A4-A623566AE262}">
-  <ds:schemaRefs>
-    <ds:schemaRef ds:uri="http://schemas.openxmlformats.org/officeDocument/2006/bibliography"/>
-  </ds:schemaRefs>
-</ds:datastoreItem>
 </file>
</xml_diff>